<commit_message>
User Manual Fee, KFMAL
</commit_message>
<xml_diff>
--- a/User Manual/KG_PIAB_User Manual/KG__UserManual_ PIAB _v0.0.0.docx
+++ b/User Manual/KG_PIAB_User Manual/KG__UserManual_ PIAB _v0.0.0.docx
@@ -2,11 +2,13 @@
 <file path=word/document.xml><?xml version="1.0" encoding="utf-8"?>
 <w:document xmlns:wpc="http://schemas.microsoft.com/office/word/2010/wordprocessingCanvas" xmlns:mc="http://schemas.openxmlformats.org/markup-compatibility/2006" xmlns:o="urn:schemas-microsoft-com:office:office" xmlns:r="http://schemas.openxmlformats.org/officeDocument/2006/relationships" xmlns:m="http://schemas.openxmlformats.org/officeDocument/2006/math" xmlns:v="urn:schemas-microsoft-com:vml" xmlns:wp14="http://schemas.microsoft.com/office/word/2010/wordprocessingDrawing" xmlns:wp="http://schemas.openxmlformats.org/drawingml/2006/wordprocessingDrawing" xmlns:w10="urn:schemas-microsoft-com:office:word" xmlns:w="http://schemas.openxmlformats.org/wordprocessingml/2006/main" xmlns:w14="http://schemas.microsoft.com/office/word/2010/wordml" xmlns:w15="http://schemas.microsoft.com/office/word/2012/wordml" xmlns:wpg="http://schemas.microsoft.com/office/word/2010/wordprocessingGroup" xmlns:wpi="http://schemas.microsoft.com/office/word/2010/wordprocessingInk" xmlns:wne="http://schemas.microsoft.com/office/word/2006/wordml" xmlns:wps="http://schemas.microsoft.com/office/word/2010/wordprocessingShape" mc:Ignorable="w14 w15 wp14">
   <w:body>
-    <w:bookmarkStart w:id="0" w:name="_Toc520025926" w:displacedByCustomXml="next"/>
-    <w:bookmarkStart w:id="1" w:name="_Toc412556995" w:displacedByCustomXml="next"/>
-    <w:bookmarkStart w:id="2" w:name="_Toc412622316" w:displacedByCustomXml="next"/>
-    <w:bookmarkStart w:id="3" w:name="_Toc412704877" w:displacedByCustomXml="next"/>
-    <w:bookmarkStart w:id="4" w:name="_Toc519689117" w:displacedByCustomXml="next"/>
+    <w:bookmarkStart w:id="0" w:name="_GoBack" w:displacedByCustomXml="next"/>
+    <w:bookmarkEnd w:id="0" w:displacedByCustomXml="next"/>
+    <w:bookmarkStart w:id="1" w:name="_Toc519689117" w:displacedByCustomXml="next"/>
+    <w:bookmarkStart w:id="2" w:name="_Toc412704877" w:displacedByCustomXml="next"/>
+    <w:bookmarkStart w:id="3" w:name="_Toc412622316" w:displacedByCustomXml="next"/>
+    <w:bookmarkStart w:id="4" w:name="_Toc412556995" w:displacedByCustomXml="next"/>
+    <w:bookmarkStart w:id="5" w:name="_Toc520025926" w:displacedByCustomXml="next"/>
     <w:sdt>
       <w:sdtPr>
         <w:id w:val="-1584602279"/>
@@ -1249,7 +1251,7 @@
       <w:r>
         <w:br w:type="page"/>
       </w:r>
-      <w:bookmarkStart w:id="5" w:name="_Toc30688747"/>
+      <w:bookmarkStart w:id="6" w:name="_Toc30688747"/>
       <w:r>
         <w:rPr>
           <w:color w:val="00B050"/>
@@ -1257,7 +1259,7 @@
         <w:lastRenderedPageBreak/>
         <w:t>Introduction</w:t>
       </w:r>
-      <w:bookmarkEnd w:id="5"/>
+      <w:bookmarkEnd w:id="6"/>
     </w:p>
     <w:p/>
     <w:p>
@@ -1303,14 +1305,14 @@
           <w:color w:val="00B050"/>
         </w:rPr>
       </w:pPr>
-      <w:bookmarkStart w:id="6" w:name="_Toc30688748"/>
+      <w:bookmarkStart w:id="7" w:name="_Toc30688748"/>
       <w:r>
         <w:rPr>
           <w:color w:val="00B050"/>
         </w:rPr>
         <w:t>Description of the System</w:t>
       </w:r>
-      <w:bookmarkEnd w:id="6"/>
+      <w:bookmarkEnd w:id="7"/>
     </w:p>
     <w:p/>
     <w:p>
@@ -1343,7 +1345,7 @@
           <w:color w:val="00B050"/>
         </w:rPr>
       </w:pPr>
-      <w:bookmarkStart w:id="7" w:name="_Toc30688749"/>
+      <w:bookmarkStart w:id="8" w:name="_Toc30688749"/>
       <w:r>
         <w:rPr>
           <w:color w:val="00B050"/>
@@ -1375,12 +1377,12 @@
         </w:rPr>
         <w:t xml:space="preserve"> Login Page</w:t>
       </w:r>
+      <w:bookmarkEnd w:id="5"/>
       <w:bookmarkEnd w:id="4"/>
       <w:bookmarkEnd w:id="3"/>
       <w:bookmarkEnd w:id="2"/>
       <w:bookmarkEnd w:id="1"/>
-      <w:bookmarkEnd w:id="0"/>
-      <w:bookmarkEnd w:id="7"/>
+      <w:bookmarkEnd w:id="8"/>
     </w:p>
     <w:p>
       <w:pPr>
@@ -1810,35 +1812,13 @@
         <w:rPr>
           <w:b/>
         </w:rPr>
-        <w:t xml:space="preserve">PIAB </w:t>
-      </w:r>
-      <w:proofErr w:type="spellStart"/>
-      <w:proofErr w:type="gramStart"/>
-      <w:r>
-        <w:rPr>
-          <w:b/>
-        </w:rPr>
-        <w:t>Member</w:t>
-      </w:r>
-      <w:r>
-        <w:rPr>
-          <w:b/>
-        </w:rPr>
-        <w:t>ID</w:t>
-      </w:r>
-      <w:proofErr w:type="spellEnd"/>
-      <w:r>
-        <w:rPr>
-          <w:b/>
-        </w:rPr>
-        <w:t xml:space="preserve"> :</w:t>
-      </w:r>
-      <w:proofErr w:type="gramEnd"/>
-      <w:r>
-        <w:rPr>
-          <w:b/>
-        </w:rPr>
-        <w:t xml:space="preserve"> </w:t>
+        <w:t>PIAB Member</w:t>
+      </w:r>
+      <w:r>
+        <w:rPr>
+          <w:b/>
+        </w:rPr>
+        <w:t xml:space="preserve">ID : </w:t>
       </w:r>
       <w:r>
         <w:rPr>
@@ -1967,7 +1947,7 @@
           <w:sz w:val="32"/>
         </w:rPr>
       </w:pPr>
-      <w:bookmarkStart w:id="8" w:name="_Toc30688750"/>
+      <w:bookmarkStart w:id="9" w:name="_Toc30688750"/>
       <w:r>
         <w:rPr>
           <w:color w:val="00B050"/>
@@ -1983,7 +1963,7 @@
         </w:rPr>
         <w:t>. Dashboard</w:t>
       </w:r>
-      <w:bookmarkEnd w:id="8"/>
+      <w:bookmarkEnd w:id="9"/>
       <w:r>
         <w:rPr>
           <w:color w:val="00B050"/>
@@ -2000,7 +1980,7 @@
           <w:b/>
         </w:rPr>
       </w:pPr>
-      <w:bookmarkStart w:id="9" w:name="_Toc30688751"/>
+      <w:bookmarkStart w:id="10" w:name="_Toc30688751"/>
       <w:r>
         <w:rPr>
           <w:b/>
@@ -2049,7 +2029,7 @@
         </w:rPr>
         <w:t xml:space="preserve"> Page</w:t>
       </w:r>
-      <w:bookmarkEnd w:id="9"/>
+      <w:bookmarkEnd w:id="10"/>
     </w:p>
     <w:p>
       <w:pPr>
@@ -2282,7 +2262,7 @@
           <w:sz w:val="24"/>
         </w:rPr>
       </w:pPr>
-      <w:bookmarkStart w:id="10" w:name="_Toc30688752"/>
+      <w:bookmarkStart w:id="11" w:name="_Toc30688752"/>
       <w:r>
         <w:rPr>
           <w:color w:val="00B050"/>
@@ -2311,7 +2291,7 @@
         </w:rPr>
         <w:t xml:space="preserve"> Password</w:t>
       </w:r>
-      <w:bookmarkEnd w:id="10"/>
+      <w:bookmarkEnd w:id="11"/>
     </w:p>
     <w:p>
       <w:r>
@@ -2471,7 +2451,6 @@
         </w:rPr>
         <w:t xml:space="preserve"> ID (</w:t>
       </w:r>
-      <w:proofErr w:type="spellStart"/>
       <w:r>
         <w:rPr>
           <w:b/>
@@ -2482,14 +2461,7 @@
         <w:rPr>
           <w:b/>
         </w:rPr>
-        <w:t>xxxx</w:t>
-      </w:r>
-      <w:proofErr w:type="spellEnd"/>
-      <w:r>
-        <w:rPr>
-          <w:b/>
-        </w:rPr>
-        <w:t>)</w:t>
+        <w:t>xxxx)</w:t>
       </w:r>
       <w:r>
         <w:t xml:space="preserve"> section under main navigation panel of </w:t>
@@ -2596,8 +2568,6 @@
       <w:r>
         <w:t>members’</w:t>
       </w:r>
-      <w:bookmarkStart w:id="11" w:name="_GoBack"/>
-      <w:bookmarkEnd w:id="11"/>
       <w:r>
         <w:t xml:space="preserve"> password.</w:t>
       </w:r>
@@ -5891,7 +5861,7 @@
           <w:rPr>
             <w:noProof/>
           </w:rPr>
-          <w:t>10</w:t>
+          <w:t>2</w:t>
         </w:r>
         <w:r>
           <w:rPr>
@@ -6034,7 +6004,7 @@
         <w:color w:val="365F91" w:themeColor="accent1" w:themeShade="BF"/>
         <w:sz w:val="24"/>
       </w:rPr>
-      <w:t>1/25/20</w:t>
+      <w:t>4/3/20</w:t>
     </w:r>
     <w:r>
       <w:rPr>
@@ -8392,7 +8362,7 @@
 </file>
 
 <file path=customXml/itemProps1.xml><?xml version="1.0" encoding="utf-8"?>
-<ds:datastoreItem xmlns:ds="http://schemas.openxmlformats.org/officeDocument/2006/customXml" ds:itemID="{778359A2-9810-4C1B-B84D-C37CC4BB1B60}">
+<ds:datastoreItem xmlns:ds="http://schemas.openxmlformats.org/officeDocument/2006/customXml" ds:itemID="{CEB7692E-6290-4E6A-9EAF-DADA94F2556D}">
   <ds:schemaRefs>
     <ds:schemaRef ds:uri="http://schemas.openxmlformats.org/officeDocument/2006/bibliography"/>
   </ds:schemaRefs>

</xml_diff>